<commit_message>
create object with all params. create function to parse 3 sites using params from object
</commit_message>
<xml_diff>
--- a/diploma.docx
+++ b/diploma.docx
@@ -35,20 +35,17 @@
       </w:r>
     </w:p>
     <w:p>
-      <w:r>
-        <w:rPr>
-          <w:lang w:val="en-US"/>
-        </w:rPr>
-        <w:t xml:space="preserve">JS, Redux, React (other frameworks +-), node </w:t>
-      </w:r>
-      <w:proofErr w:type="spellStart"/>
-      <w:r>
-        <w:rPr>
-          <w:lang w:val="en-US"/>
-        </w:rPr>
-        <w:t>js</w:t>
-      </w:r>
-      <w:proofErr w:type="spellEnd"/>
+      <w:pPr>
+        <w:rPr>
+          <w:lang w:val="en-US"/>
+        </w:rPr>
+      </w:pPr>
+      <w:r>
+        <w:rPr>
+          <w:lang w:val="en-US"/>
+        </w:rPr>
+        <w:t>JS, Redux, React (other frameworks +-), node js</w:t>
+      </w:r>
       <w:r>
         <w:rPr>
           <w:lang w:val="en-US"/>
@@ -60,43 +57,216 @@
           <w:lang w:val="en-US"/>
         </w:rPr>
         <w:t>, sass</w:t>
+      </w:r>
+      <w:r>
+        <w:rPr>
+          <w:lang w:val="en-US"/>
+        </w:rPr>
+        <w:t xml:space="preserve">, </w:t>
+      </w:r>
+      <w:r>
+        <w:rPr>
+          <w:lang w:val="en-US"/>
+        </w:rPr>
+        <w:t>ECMAScript 6</w:t>
+      </w:r>
+      <w:r>
+        <w:rPr>
+          <w:lang w:val="en-US"/>
+        </w:rPr>
+        <w:t xml:space="preserve"> - </w:t>
+      </w:r>
+      <w:r>
+        <w:rPr>
+          <w:lang w:val="en-US"/>
+        </w:rPr>
+        <w:t>https://habrahabr.ru/post/252323/</w:t>
+      </w:r>
+      <w:r>
+        <w:rPr>
+          <w:lang w:val="en-US"/>
+        </w:rPr>
+        <w:t>,</w:t>
+      </w:r>
+      <w:r>
+        <w:rPr>
+          <w:lang w:val="en-US"/>
+        </w:rPr>
+        <w:t xml:space="preserve"> Async / Await - </w:t>
+      </w:r>
+      <w:hyperlink r:id="rId4" w:history="1">
+        <w:r>
+          <w:rPr>
+            <w:rStyle w:val="a3"/>
+            <w:lang w:val="en-US"/>
+          </w:rPr>
+          <w:t>https://habr.com/ru/company/ruvds/blog/326074/</w:t>
+        </w:r>
+      </w:hyperlink>
+      <w:r>
+        <w:rPr>
+          <w:lang w:val="en-US"/>
+        </w:rPr>
+        <w:t xml:space="preserve">, </w:t>
+      </w:r>
+      <w:r>
+        <w:rPr>
+          <w:lang w:val="en-US"/>
+        </w:rPr>
+        <w:t xml:space="preserve">Cheerio - </w:t>
+      </w:r>
+      <w:hyperlink r:id="rId5" w:history="1">
+        <w:r>
+          <w:rPr>
+            <w:rStyle w:val="a3"/>
+            <w:lang w:val="en-US"/>
+          </w:rPr>
+          <w:t>https://github.com/cheeriojs/cheerio</w:t>
+        </w:r>
+      </w:hyperlink>
+      <w:r>
+        <w:rPr>
+          <w:lang w:val="en-US"/>
+        </w:rPr>
+        <w:t xml:space="preserve"> (</w:t>
+      </w:r>
+      <w:r>
+        <w:t>пакет</w:t>
+      </w:r>
+      <w:r>
+        <w:rPr>
+          <w:lang w:val="en-US"/>
+        </w:rPr>
+        <w:t xml:space="preserve">, </w:t>
+      </w:r>
+      <w:r>
+        <w:t>чтобы</w:t>
+      </w:r>
+      <w:r>
+        <w:rPr>
+          <w:lang w:val="en-US"/>
+        </w:rPr>
+        <w:t xml:space="preserve"> </w:t>
+      </w:r>
+      <w:r>
+        <w:t>парсить</w:t>
+      </w:r>
+      <w:r>
+        <w:rPr>
+          <w:lang w:val="en-US"/>
+        </w:rPr>
+        <w:t xml:space="preserve">), </w:t>
+      </w:r>
+      <w:r>
+        <w:rPr>
+          <w:lang w:val="en-US"/>
+        </w:rPr>
+        <w:t>Unirest</w:t>
+      </w:r>
+      <w:r>
+        <w:rPr>
+          <w:lang w:val="en-US"/>
+        </w:rPr>
+        <w:t xml:space="preserve"> (</w:t>
+      </w:r>
+      <w:r>
+        <w:t>пакет</w:t>
+      </w:r>
+      <w:r>
+        <w:rPr>
+          <w:lang w:val="en-US"/>
+        </w:rPr>
+        <w:t xml:space="preserve">, </w:t>
+      </w:r>
+      <w:r>
+        <w:t>с</w:t>
+      </w:r>
+      <w:r>
+        <w:rPr>
+          <w:lang w:val="en-US"/>
+        </w:rPr>
+        <w:t xml:space="preserve"> </w:t>
+      </w:r>
+      <w:r>
+        <w:t>помощью</w:t>
+      </w:r>
+      <w:r>
+        <w:rPr>
+          <w:lang w:val="en-US"/>
+        </w:rPr>
+        <w:t xml:space="preserve"> </w:t>
+      </w:r>
+      <w:r>
+        <w:t>которого</w:t>
+      </w:r>
+      <w:r>
+        <w:rPr>
+          <w:lang w:val="en-US"/>
+        </w:rPr>
+        <w:t xml:space="preserve"> </w:t>
+      </w:r>
+      <w:r>
+        <w:t>будем</w:t>
+      </w:r>
+      <w:r>
+        <w:rPr>
+          <w:lang w:val="en-US"/>
+        </w:rPr>
+        <w:t xml:space="preserve"> </w:t>
+      </w:r>
+      <w:r>
+        <w:t>выполнять</w:t>
+      </w:r>
+      <w:r>
+        <w:rPr>
+          <w:lang w:val="en-US"/>
+        </w:rPr>
+        <w:t xml:space="preserve"> </w:t>
+      </w:r>
+      <w:r>
+        <w:t>запросы</w:t>
       </w:r>
       <w:bookmarkStart w:id="0" w:name="_GoBack"/>
       <w:bookmarkEnd w:id="0"/>
+      <w:r>
+        <w:rPr>
+          <w:lang w:val="en-US"/>
+        </w:rPr>
+        <w:t>)</w:t>
+      </w:r>
     </w:p>
     <w:p>
-      <w:pPr>
-        <w:rPr>
-          <w:lang w:val="en-US"/>
-        </w:rPr>
-      </w:pPr>
-      <w:r>
-        <w:rPr>
-          <w:lang w:val="en-US"/>
-        </w:rPr>
-        <w:t>Vs code +-</w:t>
+      <w:r>
+        <w:rPr>
+          <w:lang w:val="en-US"/>
+        </w:rPr>
+        <w:t>Vs</w:t>
+      </w:r>
+      <w:r>
+        <w:t xml:space="preserve"> </w:t>
+      </w:r>
+      <w:r>
+        <w:rPr>
+          <w:lang w:val="en-US"/>
+        </w:rPr>
+        <w:t>code</w:t>
+      </w:r>
+      <w:r>
+        <w:t xml:space="preserve"> +-</w:t>
       </w:r>
     </w:p>
     <w:p>
-      <w:pPr>
-        <w:rPr>
-          <w:lang w:val="en-US"/>
-        </w:rPr>
-      </w:pPr>
       <w:r>
         <w:rPr>
           <w:lang w:val="en-US"/>
         </w:rPr>
         <w:t>Copywrite</w:t>
       </w:r>
+      <w:r>
+        <w:t>/авторские права</w:t>
+      </w:r>
     </w:p>
-    <w:p>
-      <w:pPr>
-        <w:rPr>
-          <w:lang w:val="en-US"/>
-        </w:rPr>
-      </w:pPr>
-    </w:p>
+    <w:p/>
     <w:sectPr>
       <w:pgSz w:w="11906" w:h="16838"/>
       <w:pgMar w:top="1134" w:right="850" w:bottom="1134" w:left="1701" w:header="708" w:footer="708" w:gutter="0"/>
@@ -230,6 +400,7 @@
     <w:lsdException w:name="HTML Sample" w:semiHidden="1" w:unhideWhenUsed="1"/>
     <w:lsdException w:name="HTML Typewriter" w:semiHidden="1" w:unhideWhenUsed="1"/>
     <w:lsdException w:name="HTML Variable" w:semiHidden="1" w:unhideWhenUsed="1"/>
+    <w:lsdException w:name="Normal Table" w:semiHidden="1" w:unhideWhenUsed="1"/>
     <w:lsdException w:name="annotation subject" w:semiHidden="1" w:unhideWhenUsed="1"/>
     <w:lsdException w:name="No List" w:semiHidden="1" w:unhideWhenUsed="1"/>
     <w:lsdException w:name="Outline List 1" w:semiHidden="1" w:unhideWhenUsed="1"/>
@@ -276,8 +447,10 @@
     <w:lsdException w:name="Table Subtle 2" w:semiHidden="1" w:unhideWhenUsed="1"/>
     <w:lsdException w:name="Table Web 1" w:semiHidden="1" w:unhideWhenUsed="1"/>
     <w:lsdException w:name="Table Web 2" w:semiHidden="1" w:unhideWhenUsed="1"/>
+    <w:lsdException w:name="Table Web 3" w:semiHidden="1" w:unhideWhenUsed="1"/>
     <w:lsdException w:name="Balloon Text" w:semiHidden="1" w:unhideWhenUsed="1"/>
     <w:lsdException w:name="Table Grid" w:uiPriority="39"/>
+    <w:lsdException w:name="Table Theme" w:semiHidden="1" w:unhideWhenUsed="1"/>
     <w:lsdException w:name="Placeholder Text" w:semiHidden="1"/>
     <w:lsdException w:name="No Spacing" w:uiPriority="1" w:qFormat="1"/>
     <w:lsdException w:name="Light Shading" w:uiPriority="60"/>
@@ -530,6 +703,29 @@
     <w:uiPriority w:val="99"/>
     <w:semiHidden/>
     <w:unhideWhenUsed/>
+  </w:style>
+  <w:style w:type="character" w:styleId="a3">
+    <w:name w:val="Hyperlink"/>
+    <w:basedOn w:val="a0"/>
+    <w:uiPriority w:val="99"/>
+    <w:unhideWhenUsed/>
+    <w:rsid w:val="00C65AAF"/>
+    <w:rPr>
+      <w:color w:val="0000FF"/>
+      <w:u w:val="single"/>
+    </w:rPr>
+  </w:style>
+  <w:style w:type="character" w:styleId="a4">
+    <w:name w:val="Unresolved Mention"/>
+    <w:basedOn w:val="a0"/>
+    <w:uiPriority w:val="99"/>
+    <w:semiHidden/>
+    <w:unhideWhenUsed/>
+    <w:rsid w:val="00C65AAF"/>
+    <w:rPr>
+      <w:color w:val="605E5C"/>
+      <w:shd w:val="clear" w:color="auto" w:fill="E1DFDD"/>
+    </w:rPr>
   </w:style>
 </w:styles>
 </file>

</xml_diff>